<commit_message>
Fix IMAGE unit tests
</commit_message>
<xml_diff>
--- a/packages/docx-templates/src/__tests__/fixtures/imagePath.docx
+++ b/packages/docx-templates/src/__tests__/fixtures/imagePath.docx
@@ -26,17 +26,22 @@
       <w:r>
         <w:t xml:space="preserve">+++IMAGE </w:t>
       </w:r>
+      <w:proofErr w:type="gramStart"/>
       <w:r>
         <w:t>(</w:t>
       </w:r>
       <w:r>
-        <w:t>{ width: 3, height: 3, path: '</w:t>
-      </w:r>
-      <w:r>
-        <w:t>./</w:t>
-      </w:r>
-      <w:r>
-        <w:t>packages/docx-templates/src/__tests__/fixtures/</w:t>
+        <w:t>{ width</w:t>
+      </w:r>
+      <w:proofErr w:type="gramEnd"/>
+      <w:r>
+        <w:t>: 3, height: 3, path: '</w:t>
+      </w:r>
+      <w:r>
+        <w:t>.</w:t>
+      </w:r>
+      <w:r>
+        <w:t>/src/__tests__/fixtures/</w:t>
       </w:r>
       <w:r>
         <w:t>sample</w:t>
@@ -56,10 +61,18 @@
     </w:p>
     <w:p>
       <w:r>
-        <w:t>+++IMAGE ({ width: 3, height: 3, path: './</w:t>
-      </w:r>
-      <w:r>
-        <w:t>packages/docx-templates/src/__tests__/fixtures/</w:t>
+        <w:t xml:space="preserve">+++IMAGE </w:t>
+      </w:r>
+      <w:proofErr w:type="gramStart"/>
+      <w:r>
+        <w:t>({ width</w:t>
+      </w:r>
+      <w:proofErr w:type="gramEnd"/>
+      <w:r>
+        <w:t>: 3, height: 3, path: '.</w:t>
+      </w:r>
+      <w:r>
+        <w:t>/src/__tests__/fixtures/</w:t>
       </w:r>
       <w:r>
         <w:t>sample.jpg</w:t>
@@ -76,10 +89,18 @@
     </w:p>
     <w:p>
       <w:r>
-        <w:t>+++IMAGE ({ width: 3, height: 3, path: './</w:t>
-      </w:r>
-      <w:r>
-        <w:t>packages/docx-templates/src/__tests__/fixtures/</w:t>
+        <w:t xml:space="preserve">+++IMAGE </w:t>
+      </w:r>
+      <w:proofErr w:type="gramStart"/>
+      <w:r>
+        <w:t>({ width</w:t>
+      </w:r>
+      <w:proofErr w:type="gramEnd"/>
+      <w:r>
+        <w:t>: 3, height: 3, path: './</w:t>
+      </w:r>
+      <w:r>
+        <w:t>src/__tests__/fixtures/</w:t>
       </w:r>
       <w:r>
         <w:t>sample.jpeg' })+++</w:t>
@@ -87,18 +108,35 @@
     </w:p>
     <w:p>
       <w:r>
-        <w:t>+++IMAGE ({ width: 3, height: 3, path: './</w:t>
+        <w:t xml:space="preserve">+++IMAGE </w:t>
+      </w:r>
+      <w:proofErr w:type="gramStart"/>
+      <w:r>
+        <w:t>({ width</w:t>
+      </w:r>
+      <w:proofErr w:type="gramEnd"/>
+      <w:r>
+        <w:t>: 3, height: 3, path: './</w:t>
       </w:r>
       <w:bookmarkStart w:id="0" w:name="_GoBack"/>
       <w:bookmarkEnd w:id="0"/>
       <w:r>
-        <w:t>packages/docx-templates/src/__tests__/fixtures/</w:t>
+        <w:t>src/__tests__/fixtures/</w:t>
       </w:r>
       <w:r>
         <w:t>sample.gif' })+++</w:t>
       </w:r>
     </w:p>
-    <w:p/>
+    <w:p>
+      <w:pPr>
+        <w:tabs>
+          <w:tab w:val="left" w:pos="1478"/>
+        </w:tabs>
+      </w:pPr>
+      <w:r>
+        <w:tab/>
+      </w:r>
+    </w:p>
     <w:sectPr>
       <w:pgSz w:w="11900" w:h="16840"/>
       <w:pgMar w:top="1417" w:right="1701" w:bottom="1417" w:left="1701" w:header="708" w:footer="708" w:gutter="0"/>
@@ -122,7 +160,7 @@
     </w:rPrDefault>
     <w:pPrDefault/>
   </w:docDefaults>
-  <w:latentStyles w:defLockedState="0" w:defUIPriority="99" w:defSemiHidden="0" w:defUnhideWhenUsed="0" w:defQFormat="0" w:count="382">
+  <w:latentStyles w:defLockedState="0" w:defUIPriority="99" w:defSemiHidden="0" w:defUnhideWhenUsed="0" w:defQFormat="0" w:count="380">
     <w:lsdException w:name="Normal" w:uiPriority="0" w:qFormat="1"/>
     <w:lsdException w:name="heading 1" w:uiPriority="9" w:qFormat="1"/>
     <w:lsdException w:name="heading 2" w:semiHidden="1" w:uiPriority="9" w:unhideWhenUsed="1" w:qFormat="1"/>
@@ -503,8 +541,6 @@
     <w:lsdException w:name="List Table 5 Dark Accent 6" w:uiPriority="50"/>
     <w:lsdException w:name="List Table 6 Colorful Accent 6" w:uiPriority="51"/>
     <w:lsdException w:name="List Table 7 Colorful Accent 6" w:uiPriority="52"/>
-    <w:lsdException w:name="Mention" w:semiHidden="1" w:unhideWhenUsed="1"/>
-    <w:lsdException w:name="Smart Hyperlink" w:semiHidden="1" w:unhideWhenUsed="1"/>
   </w:latentStyles>
   <w:style w:type="paragraph" w:default="1" w:styleId="Normal">
     <w:name w:val="Normal"/>

</xml_diff>

<commit_message>
added svg support for image tag.
</commit_message>
<xml_diff>
--- a/packages/docx-templates/src/__tests__/fixtures/imagePath.docx
+++ b/packages/docx-templates/src/__tests__/fixtures/imagePath.docx
@@ -1,6 +1,6 @@
 
 <file path=word/document.xml><?xml version="1.0" encoding="utf-8"?>
-<w:document xmlns:wpc="http://schemas.microsoft.com/office/word/2010/wordprocessingCanvas" xmlns:mo="http://schemas.microsoft.com/office/mac/office/2008/main" xmlns:mc="http://schemas.openxmlformats.org/markup-compatibility/2006" xmlns:mv="urn:schemas-microsoft-com:mac:vml" xmlns:o="urn:schemas-microsoft-com:office:office" xmlns:r="http://schemas.openxmlformats.org/officeDocument/2006/relationships" xmlns:m="http://schemas.openxmlformats.org/officeDocument/2006/math" xmlns:v="urn:schemas-microsoft-com:vml" xmlns:wp14="http://schemas.microsoft.com/office/word/2010/wordprocessingDrawing" xmlns:wp="http://schemas.openxmlformats.org/drawingml/2006/wordprocessingDrawing" xmlns:w10="urn:schemas-microsoft-com:office:word" xmlns:w="http://schemas.openxmlformats.org/wordprocessingml/2006/main" xmlns:w14="http://schemas.microsoft.com/office/word/2010/wordml" xmlns:w15="http://schemas.microsoft.com/office/word/2012/wordml" xmlns:wpg="http://schemas.microsoft.com/office/word/2010/wordprocessingGroup" xmlns:wpi="http://schemas.microsoft.com/office/word/2010/wordprocessingInk" xmlns:wne="http://schemas.microsoft.com/office/word/2006/wordml" xmlns:wps="http://schemas.microsoft.com/office/word/2010/wordprocessingShape" mc:Ignorable="w14 w15 wp14">
+<w:document xmlns:wpc="http://schemas.microsoft.com/office/word/2010/wordprocessingCanvas" xmlns:cx="http://schemas.microsoft.com/office/drawing/2014/chartex" xmlns:cx1="http://schemas.microsoft.com/office/drawing/2015/9/8/chartex" xmlns:cx2="http://schemas.microsoft.com/office/drawing/2015/10/21/chartex" xmlns:cx3="http://schemas.microsoft.com/office/drawing/2016/5/9/chartex" xmlns:cx4="http://schemas.microsoft.com/office/drawing/2016/5/10/chartex" xmlns:cx5="http://schemas.microsoft.com/office/drawing/2016/5/11/chartex" xmlns:cx6="http://schemas.microsoft.com/office/drawing/2016/5/12/chartex" xmlns:cx7="http://schemas.microsoft.com/office/drawing/2016/5/13/chartex" xmlns:cx8="http://schemas.microsoft.com/office/drawing/2016/5/14/chartex" xmlns:mc="http://schemas.openxmlformats.org/markup-compatibility/2006" xmlns:aink="http://schemas.microsoft.com/office/drawing/2016/ink" xmlns:am3d="http://schemas.microsoft.com/office/drawing/2017/model3d" xmlns:o="urn:schemas-microsoft-com:office:office" xmlns:r="http://schemas.openxmlformats.org/officeDocument/2006/relationships" xmlns:m="http://schemas.openxmlformats.org/officeDocument/2006/math" xmlns:v="urn:schemas-microsoft-com:vml" xmlns:wp14="http://schemas.microsoft.com/office/word/2010/wordprocessingDrawing" xmlns:wp="http://schemas.openxmlformats.org/drawingml/2006/wordprocessingDrawing" xmlns:w10="urn:schemas-microsoft-com:office:word" xmlns:w="http://schemas.openxmlformats.org/wordprocessingml/2006/main" xmlns:w14="http://schemas.microsoft.com/office/word/2010/wordml" xmlns:w15="http://schemas.microsoft.com/office/word/2012/wordml" xmlns:w16cid="http://schemas.microsoft.com/office/word/2016/wordml/cid" xmlns:w16se="http://schemas.microsoft.com/office/word/2015/wordml/symex" xmlns:wpg="http://schemas.microsoft.com/office/word/2010/wordprocessingGroup" xmlns:wpi="http://schemas.microsoft.com/office/word/2010/wordprocessingInk" xmlns:wne="http://schemas.microsoft.com/office/word/2006/wordml" xmlns:wps="http://schemas.microsoft.com/office/word/2010/wordprocessingShape" mc:Ignorable="w14 w15 w16se w16cid wp14">
   <w:body>
     <w:p>
       <w:r>
@@ -41,7 +41,15 @@
         <w:t>.</w:t>
       </w:r>
       <w:r>
-        <w:t>/src/__tests__/fixtures/</w:t>
+        <w:t>/</w:t>
+      </w:r>
+      <w:proofErr w:type="spellStart"/>
+      <w:r>
+        <w:t>src</w:t>
+      </w:r>
+      <w:proofErr w:type="spellEnd"/>
+      <w:r>
+        <w:t>/__tests__/fixtures/</w:t>
       </w:r>
       <w:r>
         <w:t>sample</w:t>
@@ -72,7 +80,15 @@
         <w:t>: 3, height: 3, path: '.</w:t>
       </w:r>
       <w:r>
-        <w:t>/src/__tests__/fixtures/</w:t>
+        <w:t>/</w:t>
+      </w:r>
+      <w:proofErr w:type="spellStart"/>
+      <w:r>
+        <w:t>src</w:t>
+      </w:r>
+      <w:proofErr w:type="spellEnd"/>
+      <w:r>
+        <w:t>/__tests__/fixtures/</w:t>
       </w:r>
       <w:r>
         <w:t>sample.jpg</w:t>
@@ -99,8 +115,13 @@
       <w:r>
         <w:t>: 3, height: 3, path: './</w:t>
       </w:r>
-      <w:r>
-        <w:t>src/__tests__/fixtures/</w:t>
+      <w:proofErr w:type="spellStart"/>
+      <w:r>
+        <w:t>src</w:t>
+      </w:r>
+      <w:proofErr w:type="spellEnd"/>
+      <w:r>
+        <w:t>/__tests__/fixtures/</w:t>
       </w:r>
       <w:r>
         <w:t>sample.jpeg' })+++</w:t>
@@ -118,15 +139,73 @@
       <w:r>
         <w:t>: 3, height: 3, path: './</w:t>
       </w:r>
+      <w:proofErr w:type="spellStart"/>
+      <w:r>
+        <w:t>src</w:t>
+      </w:r>
+      <w:proofErr w:type="spellEnd"/>
+      <w:r>
+        <w:t>/__tests__/fixtures/</w:t>
+      </w:r>
+      <w:r>
+        <w:t>sample.gif' })+++</w:t>
+      </w:r>
+    </w:p>
+    <w:p>
+      <w:r>
+        <w:t xml:space="preserve">+++IMAGE </w:t>
+      </w:r>
+      <w:proofErr w:type="gramStart"/>
+      <w:r>
+        <w:t>({ width</w:t>
+      </w:r>
+      <w:proofErr w:type="gramEnd"/>
+      <w:r>
+        <w:t>: 3, height: 3, path: './</w:t>
+      </w:r>
+      <w:proofErr w:type="spellStart"/>
+      <w:r>
+        <w:t>src</w:t>
+      </w:r>
+      <w:proofErr w:type="spellEnd"/>
+      <w:r>
+        <w:t>/__tests__/fixtures/</w:t>
+      </w:r>
+      <w:proofErr w:type="spellStart"/>
+      <w:r>
+        <w:t>sample.svg</w:t>
+      </w:r>
+      <w:proofErr w:type="spellEnd"/>
+      <w:r>
+        <w:t>'</w:t>
+      </w:r>
+      <w:r>
+        <w:t>, thumbnail:</w:t>
+      </w:r>
+      <w:r>
+        <w:t xml:space="preserve"> </w:t>
+      </w:r>
+      <w:r>
+        <w:t>'./</w:t>
+      </w:r>
+      <w:proofErr w:type="spellStart"/>
+      <w:r>
+        <w:t>src</w:t>
+      </w:r>
+      <w:proofErr w:type="spellEnd"/>
+      <w:r>
+        <w:t>/__tests__/fixtures/cube.png</w:t>
+      </w:r>
+      <w:r>
+        <w:t>'</w:t>
+      </w:r>
       <w:bookmarkStart w:id="0" w:name="_GoBack"/>
       <w:bookmarkEnd w:id="0"/>
       <w:r>
-        <w:t>src/__tests__/fixtures/</w:t>
-      </w:r>
-      <w:r>
-        <w:t>sample.gif' })+++</w:t>
+        <w:t>})+++</w:t>
       </w:r>
     </w:p>
+    <w:p/>
     <w:p>
       <w:pPr>
         <w:tabs>
@@ -148,7 +227,7 @@
 </file>
 
 <file path=word/styles.xml><?xml version="1.0" encoding="utf-8"?>
-<w:styles xmlns:mc="http://schemas.openxmlformats.org/markup-compatibility/2006" xmlns:r="http://schemas.openxmlformats.org/officeDocument/2006/relationships" xmlns:w="http://schemas.openxmlformats.org/wordprocessingml/2006/main" xmlns:w14="http://schemas.microsoft.com/office/word/2010/wordml" xmlns:w15="http://schemas.microsoft.com/office/word/2012/wordml" mc:Ignorable="w14 w15">
+<w:styles xmlns:mc="http://schemas.openxmlformats.org/markup-compatibility/2006" xmlns:r="http://schemas.openxmlformats.org/officeDocument/2006/relationships" xmlns:w="http://schemas.openxmlformats.org/wordprocessingml/2006/main" xmlns:w14="http://schemas.microsoft.com/office/word/2010/wordml" xmlns:w15="http://schemas.microsoft.com/office/word/2012/wordml" xmlns:w16cid="http://schemas.microsoft.com/office/word/2016/wordml/cid" xmlns:w16se="http://schemas.microsoft.com/office/word/2015/wordml/symex" mc:Ignorable="w14 w15 w16se w16cid">
   <w:docDefaults>
     <w:rPrDefault>
       <w:rPr>
@@ -160,7 +239,7 @@
     </w:rPrDefault>
     <w:pPrDefault/>
   </w:docDefaults>
-  <w:latentStyles w:defLockedState="0" w:defUIPriority="99" w:defSemiHidden="0" w:defUnhideWhenUsed="0" w:defQFormat="0" w:count="380">
+  <w:latentStyles w:defLockedState="0" w:defUIPriority="99" w:defSemiHidden="0" w:defUnhideWhenUsed="0" w:defQFormat="0" w:count="375">
     <w:lsdException w:name="Normal" w:uiPriority="0" w:qFormat="1"/>
     <w:lsdException w:name="heading 1" w:uiPriority="9" w:qFormat="1"/>
     <w:lsdException w:name="heading 2" w:semiHidden="1" w:uiPriority="9" w:unhideWhenUsed="1" w:qFormat="1"/>
@@ -317,15 +396,6 @@
     <w:lsdException w:name="Balloon Text" w:semiHidden="1" w:unhideWhenUsed="1"/>
     <w:lsdException w:name="Table Grid" w:uiPriority="39"/>
     <w:lsdException w:name="Table Theme" w:semiHidden="1" w:unhideWhenUsed="1"/>
-    <w:lsdException w:name="Note Level 1" w:semiHidden="1" w:unhideWhenUsed="1"/>
-    <w:lsdException w:name="Note Level 2" w:semiHidden="1" w:unhideWhenUsed="1"/>
-    <w:lsdException w:name="Note Level 3" w:semiHidden="1" w:unhideWhenUsed="1"/>
-    <w:lsdException w:name="Note Level 4" w:semiHidden="1" w:unhideWhenUsed="1"/>
-    <w:lsdException w:name="Note Level 5" w:semiHidden="1" w:unhideWhenUsed="1"/>
-    <w:lsdException w:name="Note Level 6" w:semiHidden="1" w:unhideWhenUsed="1"/>
-    <w:lsdException w:name="Note Level 7" w:semiHidden="1" w:unhideWhenUsed="1"/>
-    <w:lsdException w:name="Note Level 8" w:semiHidden="1" w:unhideWhenUsed="1"/>
-    <w:lsdException w:name="Note Level 9" w:semiHidden="1" w:unhideWhenUsed="1"/>
     <w:lsdException w:name="Placeholder Text" w:semiHidden="1"/>
     <w:lsdException w:name="No Spacing" w:uiPriority="1" w:qFormat="1"/>
     <w:lsdException w:name="Light Shading" w:uiPriority="60"/>

</xml_diff>